<commit_message>
üçüncü paragraf babam ve oğlum eklendi
</commit_message>
<xml_diff>
--- a/GitDersiNotları.docx
+++ b/GitDersiNotları.docx
@@ -84,6 +84,38 @@
           <w:lang w:val="tr-TR"/>
         </w:rPr>
         <w:t xml:space="preserve"> Burası ikinci paragraf</w:t>
+      </w:r>
+    </w:p>
+    <w:p>
+      <w:pPr>
+        <w:rPr>
+          <w:lang w:val="tr-TR"/>
+        </w:rPr>
+      </w:pPr>
+      <w:r>
+        <w:rPr>
+          <w:lang w:val="tr-TR"/>
+        </w:rPr>
+        <w:t xml:space="preserve">     Üçüncü paragraf</w:t>
+      </w:r>
+    </w:p>
+    <w:p>
+      <w:pPr>
+        <w:rPr>
+          <w:lang w:val="tr-TR"/>
+        </w:rPr>
+      </w:pPr>
+      <w:r>
+        <w:rPr>
+          <w:lang w:val="tr-TR"/>
+        </w:rPr>
+        <w:t>Burası üçüncü paragraf babam ve oğlum</w:t>
+      </w:r>
+      <w:r>
+        <w:rPr>
+          <w:lang w:val="tr-TR"/>
+        </w:rPr>
+        <w:t>. Hikayenin bu kısmını tamamla.</w:t>
       </w:r>
     </w:p>
     <w:p>

</xml_diff>